<commit_message>
El archivo que hay dentro de la carpeta documentación sigue igual
</commit_message>
<xml_diff>
--- a/documentacion/Comandos_git_1.2.docx
+++ b/documentacion/Comandos_git_1.2.docx
@@ -3419,8 +3419,6 @@
         <w:pStyle w:val="Ttulo"/>
         <w:jc w:val="center"/>
       </w:pPr>
-      <w:bookmarkStart w:id="0" w:name="_GoBack"/>
-      <w:bookmarkEnd w:id="0"/>
     </w:p>
     <w:p>
       <w:pPr>
@@ -5424,7 +5422,10 @@
         </w:tc>
       </w:tr>
     </w:tbl>
-    <w:p/>
+    <w:p>
+      <w:bookmarkStart w:id="0" w:name="_GoBack"/>
+      <w:bookmarkEnd w:id="0"/>
+    </w:p>
     <w:sectPr>
       <w:pgSz w:w="12240" w:h="15840"/>
       <w:pgMar w:top="1440" w:right="1800" w:bottom="1440" w:left="1800" w:header="720" w:footer="720" w:gutter="0"/>
@@ -17430,7 +17431,7 @@
 </file>
 
 <file path=customXml/itemProps1.xml><?xml version="1.0" encoding="utf-8"?>
-<ds:datastoreItem xmlns:ds="http://schemas.openxmlformats.org/officeDocument/2006/customXml" ds:itemID="{EAD05FC1-54F4-4E81-8B4A-0FDD067CDC9E}">
+<ds:datastoreItem xmlns:ds="http://schemas.openxmlformats.org/officeDocument/2006/customXml" ds:itemID="{667DD9CE-60BE-4969-BBAC-12D815AC55B8}">
   <ds:schemaRefs>
     <ds:schemaRef ds:uri="http://schemas.openxmlformats.org/officeDocument/2006/bibliography"/>
   </ds:schemaRefs>

</xml_diff>